<commit_message>
calculos hechos y funcionales
</commit_message>
<xml_diff>
--- a/reformas-app/src/assets/template_fixed.docx
+++ b/reformas-app/src/assets/template_fixed.docx
@@ -360,27 +360,7 @@
                 <w:sz w:val="18"/>
                 <w:szCs w:val="18"/>
               </w:rPr>
-              <w:t>{</w:t>
-            </w:r>
-            <w:proofErr w:type="spellStart"/>
-            <w:r>
-              <w:rPr>
-                <w:rFonts w:ascii="Arial" w:eastAsia="Arial" w:hAnsi="Arial" w:cs="Arial"/>
-                <w:spacing w:val="-1"/>
-                <w:sz w:val="18"/>
-                <w:szCs w:val="18"/>
-              </w:rPr>
-              <w:t>dni</w:t>
-            </w:r>
-            <w:proofErr w:type="spellEnd"/>
-            <w:r>
-              <w:rPr>
-                <w:rFonts w:ascii="Arial" w:eastAsia="Arial" w:hAnsi="Arial" w:cs="Arial"/>
-                <w:spacing w:val="-1"/>
-                <w:sz w:val="18"/>
-                <w:szCs w:val="18"/>
-              </w:rPr>
-              <w:t>}</w:t>
+              <w:t>{dni}</w:t>
             </w:r>
           </w:p>
           <w:p>
@@ -583,36 +563,16 @@
                 <w:szCs w:val="18"/>
                 <w:lang w:val="es-ES"/>
               </w:rPr>
-              <w:t>{</w:t>
-            </w:r>
-            <w:proofErr w:type="spellStart"/>
-            <w:r>
-              <w:rPr>
-                <w:rFonts w:ascii="Arial" w:eastAsia="Arial" w:hAnsi="Arial" w:cs="Arial"/>
-                <w:sz w:val="18"/>
-                <w:szCs w:val="18"/>
-                <w:lang w:val="es-ES"/>
-              </w:rPr>
-              <w:t>d</w:t>
-            </w:r>
-            <w:r>
-              <w:rPr>
-                <w:rFonts w:ascii="Arial" w:eastAsia="Arial" w:hAnsi="Arial" w:cs="Arial"/>
-                <w:sz w:val="18"/>
-                <w:szCs w:val="18"/>
-                <w:lang w:val="es-ES"/>
-              </w:rPr>
-              <w:t>ireccion</w:t>
-            </w:r>
-            <w:proofErr w:type="spellEnd"/>
-            <w:r>
-              <w:rPr>
-                <w:rFonts w:ascii="Arial" w:eastAsia="Arial" w:hAnsi="Arial" w:cs="Arial"/>
-                <w:sz w:val="18"/>
-                <w:szCs w:val="18"/>
-                <w:lang w:val="es-ES"/>
-              </w:rPr>
-              <w:t>}</w:t>
+              <w:t>{d</w:t>
+            </w:r>
+            <w:r>
+              <w:rPr>
+                <w:rFonts w:ascii="Arial" w:eastAsia="Arial" w:hAnsi="Arial" w:cs="Arial"/>
+                <w:sz w:val="18"/>
+                <w:szCs w:val="18"/>
+                <w:lang w:val="es-ES"/>
+              </w:rPr>
+              <w:t>ireccion}</w:t>
             </w:r>
           </w:p>
           <w:p>
@@ -667,19 +627,8 @@
                 <w:sz w:val="18"/>
                 <w:szCs w:val="18"/>
               </w:rPr>
-              <w:t>{</w:t>
-            </w:r>
-            <w:proofErr w:type="spellStart"/>
-            <w:r>
-              <w:rPr>
-                <w:rFonts w:ascii="Arial" w:eastAsia="Arial" w:hAnsi="Arial" w:cs="Arial"/>
-                <w:spacing w:val="-1"/>
-                <w:sz w:val="18"/>
-                <w:szCs w:val="18"/>
-              </w:rPr>
-              <w:t>codigo</w:t>
-            </w:r>
-            <w:proofErr w:type="spellEnd"/>
+              <w:t>{codigo</w:t>
+            </w:r>
             <w:r>
               <w:rPr>
                 <w:rFonts w:ascii="Arial" w:eastAsia="Arial" w:hAnsi="Arial" w:cs="Arial"/>
@@ -833,25 +782,7 @@
                 <w:sz w:val="18"/>
                 <w:szCs w:val="18"/>
               </w:rPr>
-              <w:t>{</w:t>
-            </w:r>
-            <w:proofErr w:type="spellStart"/>
-            <w:r>
-              <w:rPr>
-                <w:rFonts w:ascii="Arial" w:eastAsia="Arial" w:hAnsi="Arial" w:cs="Arial"/>
-                <w:sz w:val="18"/>
-                <w:szCs w:val="18"/>
-              </w:rPr>
-              <w:t>provincia</w:t>
-            </w:r>
-            <w:proofErr w:type="spellEnd"/>
-            <w:r>
-              <w:rPr>
-                <w:rFonts w:ascii="Arial" w:eastAsia="Arial" w:hAnsi="Arial" w:cs="Arial"/>
-                <w:sz w:val="18"/>
-                <w:szCs w:val="18"/>
-              </w:rPr>
-              <w:t>}</w:t>
+              <w:t>{provincia}</w:t>
             </w:r>
           </w:p>
           <w:p>
@@ -1026,27 +957,7 @@
                 <w:sz w:val="18"/>
                 <w:szCs w:val="18"/>
               </w:rPr>
-              <w:t>{</w:t>
-            </w:r>
-            <w:proofErr w:type="spellStart"/>
-            <w:r>
-              <w:rPr>
-                <w:rFonts w:ascii="Arial" w:eastAsia="Arial" w:hAnsi="Arial" w:cs="Arial"/>
-                <w:spacing w:val="-1"/>
-                <w:sz w:val="18"/>
-                <w:szCs w:val="18"/>
-              </w:rPr>
-              <w:t>especialidad</w:t>
-            </w:r>
-            <w:proofErr w:type="spellEnd"/>
-            <w:r>
-              <w:rPr>
-                <w:rFonts w:ascii="Arial" w:eastAsia="Arial" w:hAnsi="Arial" w:cs="Arial"/>
-                <w:spacing w:val="-1"/>
-                <w:sz w:val="18"/>
-                <w:szCs w:val="18"/>
-              </w:rPr>
-              <w:t>}</w:t>
+              <w:t>{especialidad}</w:t>
             </w:r>
           </w:p>
           <w:p>
@@ -1481,25 +1392,7 @@
                 <w:sz w:val="18"/>
                 <w:szCs w:val="18"/>
               </w:rPr>
-              <w:t>{</w:t>
-            </w:r>
-            <w:proofErr w:type="spellStart"/>
-            <w:r>
-              <w:rPr>
-                <w:rFonts w:ascii="Arial" w:eastAsia="Arial" w:hAnsi="Arial" w:cs="Arial"/>
-                <w:sz w:val="18"/>
-                <w:szCs w:val="18"/>
-              </w:rPr>
-              <w:t>correo</w:t>
-            </w:r>
-            <w:proofErr w:type="spellEnd"/>
-            <w:r>
-              <w:rPr>
-                <w:rFonts w:ascii="Arial" w:eastAsia="Arial" w:hAnsi="Arial" w:cs="Arial"/>
-                <w:sz w:val="18"/>
-                <w:szCs w:val="18"/>
-              </w:rPr>
-              <w:t>}</w:t>
+              <w:t>{correo}</w:t>
             </w:r>
           </w:p>
           <w:p>
@@ -3047,7 +2940,25 @@
                 <w:szCs w:val="18"/>
                 <w:lang w:val="es-ES"/>
               </w:rPr>
-              <w:t xml:space="preserve"> MODELO </w:t>
+              <w:t xml:space="preserve"> </w:t>
+            </w:r>
+            <w:r>
+              <w:rPr>
+                <w:rFonts w:ascii="Arial" w:hAnsi="Arial" w:cs="Arial"/>
+                <w:sz w:val="18"/>
+                <w:szCs w:val="18"/>
+                <w:lang w:val="es-ES"/>
+              </w:rPr>
+              <w:t>DENOMINACIÓN COMERCIAL</w:t>
+            </w:r>
+            <w:r>
+              <w:rPr>
+                <w:rFonts w:ascii="Arial" w:hAnsi="Arial" w:cs="Arial"/>
+                <w:sz w:val="18"/>
+                <w:szCs w:val="18"/>
+                <w:lang w:val="es-ES"/>
+              </w:rPr>
+              <w:t xml:space="preserve"> </w:t>
             </w:r>
             <w:r>
               <w:rPr>
@@ -4307,27 +4218,7 @@
                 <w:sz w:val="18"/>
                 <w:szCs w:val="18"/>
               </w:rPr>
-              <w:t>{</w:t>
-            </w:r>
-            <w:proofErr w:type="spellStart"/>
-            <w:r>
-              <w:rPr>
-                <w:rFonts w:ascii="Arial" w:eastAsia="Arial" w:hAnsi="Arial" w:cs="Arial"/>
-                <w:spacing w:val="-1"/>
-                <w:sz w:val="18"/>
-                <w:szCs w:val="18"/>
-              </w:rPr>
-              <w:t>dni</w:t>
-            </w:r>
-            <w:proofErr w:type="spellEnd"/>
-            <w:r>
-              <w:rPr>
-                <w:rFonts w:ascii="Arial" w:eastAsia="Arial" w:hAnsi="Arial" w:cs="Arial"/>
-                <w:spacing w:val="-1"/>
-                <w:sz w:val="18"/>
-                <w:szCs w:val="18"/>
-              </w:rPr>
-              <w:t>}</w:t>
+              <w:t>{dni}</w:t>
             </w:r>
           </w:p>
           <w:p>
@@ -4485,36 +4376,16 @@
                 <w:szCs w:val="18"/>
                 <w:lang w:val="es-ES"/>
               </w:rPr>
-              <w:t>{</w:t>
-            </w:r>
-            <w:proofErr w:type="spellStart"/>
-            <w:r>
-              <w:rPr>
-                <w:rFonts w:ascii="Arial" w:eastAsia="Arial" w:hAnsi="Arial" w:cs="Arial"/>
-                <w:sz w:val="18"/>
-                <w:szCs w:val="18"/>
-                <w:lang w:val="es-ES"/>
-              </w:rPr>
-              <w:t>d</w:t>
-            </w:r>
-            <w:r>
-              <w:rPr>
-                <w:rFonts w:ascii="Arial" w:eastAsia="Arial" w:hAnsi="Arial" w:cs="Arial"/>
-                <w:sz w:val="18"/>
-                <w:szCs w:val="18"/>
-                <w:lang w:val="es-ES"/>
-              </w:rPr>
-              <w:t>ireccion</w:t>
-            </w:r>
-            <w:proofErr w:type="spellEnd"/>
-            <w:r>
-              <w:rPr>
-                <w:rFonts w:ascii="Arial" w:eastAsia="Arial" w:hAnsi="Arial" w:cs="Arial"/>
-                <w:sz w:val="18"/>
-                <w:szCs w:val="18"/>
-                <w:lang w:val="es-ES"/>
-              </w:rPr>
-              <w:t>}</w:t>
+              <w:t>{d</w:t>
+            </w:r>
+            <w:r>
+              <w:rPr>
+                <w:rFonts w:ascii="Arial" w:eastAsia="Arial" w:hAnsi="Arial" w:cs="Arial"/>
+                <w:sz w:val="18"/>
+                <w:szCs w:val="18"/>
+                <w:lang w:val="es-ES"/>
+              </w:rPr>
+              <w:t>ireccion}</w:t>
             </w:r>
           </w:p>
           <w:p>
@@ -4569,19 +4440,8 @@
                 <w:sz w:val="18"/>
                 <w:szCs w:val="18"/>
               </w:rPr>
-              <w:t xml:space="preserve"> {</w:t>
-            </w:r>
-            <w:proofErr w:type="spellStart"/>
-            <w:r>
-              <w:rPr>
-                <w:rFonts w:ascii="Arial" w:eastAsia="Arial" w:hAnsi="Arial" w:cs="Arial"/>
-                <w:spacing w:val="-1"/>
-                <w:sz w:val="18"/>
-                <w:szCs w:val="18"/>
-              </w:rPr>
-              <w:t>codigo</w:t>
-            </w:r>
-            <w:proofErr w:type="spellEnd"/>
+              <w:t xml:space="preserve"> {codigo</w:t>
+            </w:r>
             <w:r>
               <w:rPr>
                 <w:rFonts w:ascii="Arial" w:eastAsia="Arial" w:hAnsi="Arial" w:cs="Arial"/>
@@ -4649,27 +4509,7 @@
                 <w:sz w:val="18"/>
                 <w:szCs w:val="18"/>
               </w:rPr>
-              <w:t xml:space="preserve"> {</w:t>
-            </w:r>
-            <w:proofErr w:type="spellStart"/>
-            <w:r>
-              <w:rPr>
-                <w:rFonts w:ascii="Arial" w:eastAsia="Arial" w:hAnsi="Arial" w:cs="Arial"/>
-                <w:spacing w:val="-1"/>
-                <w:sz w:val="18"/>
-                <w:szCs w:val="18"/>
-              </w:rPr>
-              <w:t>localidad</w:t>
-            </w:r>
-            <w:proofErr w:type="spellEnd"/>
-            <w:r>
-              <w:rPr>
-                <w:rFonts w:ascii="Arial" w:eastAsia="Arial" w:hAnsi="Arial" w:cs="Arial"/>
-                <w:spacing w:val="-1"/>
-                <w:sz w:val="18"/>
-                <w:szCs w:val="18"/>
-              </w:rPr>
-              <w:t>}</w:t>
+              <w:t xml:space="preserve"> {localidad}</w:t>
             </w:r>
           </w:p>
           <w:p>
@@ -4747,25 +4587,7 @@
                 <w:sz w:val="18"/>
                 <w:szCs w:val="18"/>
               </w:rPr>
-              <w:t>{</w:t>
-            </w:r>
-            <w:proofErr w:type="spellStart"/>
-            <w:r>
-              <w:rPr>
-                <w:rFonts w:ascii="Arial" w:eastAsia="Arial" w:hAnsi="Arial" w:cs="Arial"/>
-                <w:sz w:val="18"/>
-                <w:szCs w:val="18"/>
-              </w:rPr>
-              <w:t>provincia</w:t>
-            </w:r>
-            <w:proofErr w:type="spellEnd"/>
-            <w:r>
-              <w:rPr>
-                <w:rFonts w:ascii="Arial" w:eastAsia="Arial" w:hAnsi="Arial" w:cs="Arial"/>
-                <w:sz w:val="18"/>
-                <w:szCs w:val="18"/>
-              </w:rPr>
-              <w:t>}</w:t>
+              <w:t>{provincia}</w:t>
             </w:r>
           </w:p>
           <w:p>
@@ -4859,27 +4681,7 @@
                 <w:sz w:val="18"/>
                 <w:szCs w:val="18"/>
               </w:rPr>
-              <w:t>{</w:t>
-            </w:r>
-            <w:proofErr w:type="spellStart"/>
-            <w:r>
-              <w:rPr>
-                <w:rFonts w:ascii="Arial" w:eastAsia="Arial" w:hAnsi="Arial" w:cs="Arial"/>
-                <w:spacing w:val="-1"/>
-                <w:sz w:val="18"/>
-                <w:szCs w:val="18"/>
-              </w:rPr>
-              <w:t>titulacion</w:t>
-            </w:r>
-            <w:proofErr w:type="spellEnd"/>
-            <w:r>
-              <w:rPr>
-                <w:rFonts w:ascii="Arial" w:eastAsia="Arial" w:hAnsi="Arial" w:cs="Arial"/>
-                <w:spacing w:val="-1"/>
-                <w:sz w:val="18"/>
-                <w:szCs w:val="18"/>
-              </w:rPr>
-              <w:t>}</w:t>
+              <w:t>{titulacion}</w:t>
             </w:r>
           </w:p>
           <w:p>
@@ -4960,27 +4762,7 @@
                 <w:sz w:val="18"/>
                 <w:szCs w:val="18"/>
               </w:rPr>
-              <w:t>{</w:t>
-            </w:r>
-            <w:proofErr w:type="spellStart"/>
-            <w:r>
-              <w:rPr>
-                <w:rFonts w:ascii="Arial" w:eastAsia="Arial" w:hAnsi="Arial" w:cs="Arial"/>
-                <w:spacing w:val="-1"/>
-                <w:sz w:val="18"/>
-                <w:szCs w:val="18"/>
-              </w:rPr>
-              <w:t>especialidad</w:t>
-            </w:r>
-            <w:proofErr w:type="spellEnd"/>
-            <w:r>
-              <w:rPr>
-                <w:rFonts w:ascii="Arial" w:eastAsia="Arial" w:hAnsi="Arial" w:cs="Arial"/>
-                <w:spacing w:val="-1"/>
-                <w:sz w:val="18"/>
-                <w:szCs w:val="18"/>
-              </w:rPr>
-              <w:t>}</w:t>
+              <w:t>{especialidad}</w:t>
             </w:r>
           </w:p>
           <w:p>
@@ -5416,25 +5198,7 @@
                 <w:sz w:val="18"/>
                 <w:szCs w:val="18"/>
               </w:rPr>
-              <w:t>{</w:t>
-            </w:r>
-            <w:proofErr w:type="spellStart"/>
-            <w:r>
-              <w:rPr>
-                <w:rFonts w:ascii="Arial" w:eastAsia="Arial" w:hAnsi="Arial" w:cs="Arial"/>
-                <w:sz w:val="18"/>
-                <w:szCs w:val="18"/>
-              </w:rPr>
-              <w:t>correo</w:t>
-            </w:r>
-            <w:proofErr w:type="spellEnd"/>
-            <w:r>
-              <w:rPr>
-                <w:rFonts w:ascii="Arial" w:eastAsia="Arial" w:hAnsi="Arial" w:cs="Arial"/>
-                <w:sz w:val="18"/>
-                <w:szCs w:val="18"/>
-              </w:rPr>
-              <w:t>}</w:t>
+              <w:t>{correo}</w:t>
             </w:r>
           </w:p>
           <w:p>
@@ -6993,7 +6757,25 @@
                 <w:szCs w:val="18"/>
                 <w:lang w:val="es-ES"/>
               </w:rPr>
-              <w:t xml:space="preserve"> MODELO </w:t>
+              <w:t xml:space="preserve"> </w:t>
+            </w:r>
+            <w:r>
+              <w:rPr>
+                <w:rFonts w:ascii="Arial" w:hAnsi="Arial" w:cs="Arial"/>
+                <w:sz w:val="18"/>
+                <w:szCs w:val="18"/>
+                <w:lang w:val="es-ES"/>
+              </w:rPr>
+              <w:t>DENOMINACIÓN COMERCIAL</w:t>
+            </w:r>
+            <w:r>
+              <w:rPr>
+                <w:rFonts w:ascii="Arial" w:hAnsi="Arial" w:cs="Arial"/>
+                <w:sz w:val="18"/>
+                <w:szCs w:val="18"/>
+                <w:lang w:val="es-ES"/>
+              </w:rPr>
+              <w:t xml:space="preserve"> </w:t>
             </w:r>
             <w:r>
               <w:rPr>
@@ -7024,31 +6806,7 @@
                 <w:szCs w:val="18"/>
                 <w:lang w:val="es-ES"/>
               </w:rPr>
-              <w:t>{</w:t>
-            </w:r>
-            <w:proofErr w:type="spellStart"/>
-            <w:r>
-              <w:rPr>
-                <w:rFonts w:ascii="Arial" w:hAnsi="Arial" w:cs="Arial"/>
-                <w:b/>
-                <w:bCs/>
-                <w:sz w:val="18"/>
-                <w:szCs w:val="18"/>
-                <w:lang w:val="es-ES"/>
-              </w:rPr>
-              <w:t>vin</w:t>
-            </w:r>
-            <w:proofErr w:type="spellEnd"/>
-            <w:r>
-              <w:rPr>
-                <w:rFonts w:ascii="Arial" w:hAnsi="Arial" w:cs="Arial"/>
-                <w:b/>
-                <w:bCs/>
-                <w:sz w:val="18"/>
-                <w:szCs w:val="18"/>
-                <w:lang w:val="es-ES"/>
-              </w:rPr>
-              <w:t>}</w:t>
+              <w:t>{vin}</w:t>
             </w:r>
           </w:p>
           <w:p>
@@ -9566,7 +9324,6 @@
               </w:rPr>
               <w:t>{</w:t>
             </w:r>
-            <w:proofErr w:type="spellStart"/>
             <w:r>
               <w:rPr>
                 <w:rFonts w:ascii="Arial" w:eastAsia="Arial" w:hAnsi="Arial" w:cs="Arial"/>
@@ -9576,7 +9333,6 @@
               </w:rPr>
               <w:t>fechaFormateada</w:t>
             </w:r>
-            <w:proofErr w:type="spellEnd"/>
             <w:r>
               <w:rPr>
                 <w:rFonts w:ascii="Arial" w:eastAsia="Arial" w:hAnsi="Arial" w:cs="Arial"/>
@@ -9791,7 +9547,6 @@
               </w:rPr>
               <w:t>{</w:t>
             </w:r>
-            <w:proofErr w:type="spellStart"/>
             <w:r>
               <w:rPr>
                 <w:rFonts w:ascii="Arial" w:eastAsia="Arial" w:hAnsi="Arial" w:cs="Arial"/>
@@ -9801,7 +9556,6 @@
               </w:rPr>
               <w:t>fechaFormateada</w:t>
             </w:r>
-            <w:proofErr w:type="spellEnd"/>
             <w:r>
               <w:rPr>
                 <w:rFonts w:ascii="Arial" w:eastAsia="Arial" w:hAnsi="Arial" w:cs="Arial"/>

</xml_diff>